<commit_message>
añadiendo cosillas del viernes
</commit_message>
<xml_diff>
--- a/BASTIONADO/TEMAS/TEMA_1/1.4-IPSEC VPN.docx
+++ b/BASTIONADO/TEMAS/TEMA_1/1.4-IPSEC VPN.docx
@@ -5,7 +5,11 @@
     <w:sdt>
       <w:sdtPr>
         <w:rPr>
+          <w:rFonts w:eastAsiaTheme="minorHAnsi"/>
           <w:color w:val="4472C4" w:themeColor="accent1"/>
+          <w:kern w:val="2"/>
+          <w:lang w:eastAsia="en-US"/>
+          <w14:ligatures w14:val="standardContextual"/>
         </w:rPr>
         <w:id w:val="1431541534"/>
         <w:docPartObj>
@@ -15,11 +19,7 @@
       </w:sdtPr>
       <w:sdtEndPr>
         <w:rPr>
-          <w:rFonts w:eastAsiaTheme="minorHAnsi"/>
           <w:color w:val="auto"/>
-          <w:kern w:val="2"/>
-          <w:lang w:eastAsia="en-US"/>
-          <w14:ligatures w14:val="standardContextual"/>
         </w:rPr>
       </w:sdtEndPr>
       <w:sdtContent>
@@ -622,6 +622,15 @@
     </w:sdt>
     <w:sdt>
       <w:sdtPr>
+        <w:rPr>
+          <w:rFonts w:asciiTheme="minorHAnsi" w:eastAsiaTheme="minorHAnsi" w:hAnsiTheme="minorHAnsi" w:cstheme="minorBidi"/>
+          <w:color w:val="auto"/>
+          <w:kern w:val="2"/>
+          <w:sz w:val="22"/>
+          <w:szCs w:val="22"/>
+          <w:lang w:eastAsia="en-US"/>
+          <w14:ligatures w14:val="standardContextual"/>
+        </w:rPr>
         <w:id w:val="1737125432"/>
         <w:docPartObj>
           <w:docPartGallery w:val="Table of Contents"/>
@@ -630,15 +639,8 @@
       </w:sdtPr>
       <w:sdtEndPr>
         <w:rPr>
-          <w:rFonts w:asciiTheme="minorHAnsi" w:eastAsiaTheme="minorHAnsi" w:hAnsiTheme="minorHAnsi" w:cstheme="minorBidi"/>
           <w:b/>
           <w:bCs/>
-          <w:color w:val="auto"/>
-          <w:kern w:val="2"/>
-          <w:sz w:val="22"/>
-          <w:szCs w:val="22"/>
-          <w:lang w:eastAsia="en-US"/>
-          <w14:ligatures w14:val="standardContextual"/>
         </w:rPr>
       </w:sdtEndPr>
       <w:sdtContent>
@@ -688,27 +690,33 @@
           <w:r>
             <w:fldChar w:fldCharType="separate"/>
           </w:r>
-          <w:hyperlink w:anchor="_Toc212140263" w:history="1">
+          <w:hyperlink w:anchor="_Toc212218906" w:history="1">
             <w:r>
               <w:rPr>
                 <w:rStyle w:val="Hipervnculo"/>
-                <w:noProof/>
-              </w:rPr>
-              <w:t>Parte 1: Habilitar</w:t>
+                <w:b/>
+                <w:bCs/>
+                <w:noProof/>
+              </w:rPr>
+              <w:t>Parte 1: H</w:t>
             </w:r>
             <w:r>
               <w:rPr>
                 <w:rStyle w:val="Hipervnculo"/>
-                <w:noProof/>
-              </w:rPr>
-              <w:t xml:space="preserve"> </w:t>
+                <w:b/>
+                <w:bCs/>
+                <w:noProof/>
+              </w:rPr>
+              <w:t>a</w:t>
             </w:r>
             <w:r>
               <w:rPr>
                 <w:rStyle w:val="Hipervnculo"/>
-                <w:noProof/>
-              </w:rPr>
-              <w:t>las características de seguridad</w:t>
+                <w:b/>
+                <w:bCs/>
+                <w:noProof/>
+              </w:rPr>
+              <w:t>bilitar las características de seguridad</w:t>
             </w:r>
             <w:r>
               <w:rPr>
@@ -729,7 +737,7 @@
                 <w:noProof/>
                 <w:webHidden/>
               </w:rPr>
-              <w:instrText xml:space="preserve"> PAGEREF _Toc212140263 \h </w:instrText>
+              <w:instrText xml:space="preserve"> PAGEREF _Toc212218906 \h </w:instrText>
             </w:r>
             <w:r>
               <w:rPr>
@@ -750,6 +758,1020 @@
                 <w:webHidden/>
               </w:rPr>
               <w:t>2</w:t>
+            </w:r>
+            <w:r>
+              <w:rPr>
+                <w:noProof/>
+                <w:webHidden/>
+              </w:rPr>
+              <w:fldChar w:fldCharType="end"/>
+            </w:r>
+          </w:hyperlink>
+        </w:p>
+        <w:p>
+          <w:pPr>
+            <w:pStyle w:val="TDC2"/>
+            <w:tabs>
+              <w:tab w:val="right" w:leader="dot" w:pos="8494"/>
+            </w:tabs>
+            <w:rPr>
+              <w:rFonts w:eastAsiaTheme="minorEastAsia"/>
+              <w:noProof/>
+              <w:sz w:val="24"/>
+              <w:szCs w:val="24"/>
+              <w:lang w:eastAsia="es-ES"/>
+            </w:rPr>
+          </w:pPr>
+          <w:hyperlink w:anchor="_Toc212218907" w:history="1">
+            <w:r>
+              <w:rPr>
+                <w:rStyle w:val="Hipervnculo"/>
+                <w:noProof/>
+              </w:rPr>
+              <w:t>Paso 1: Activar el módulo securityk9.</w:t>
+            </w:r>
+            <w:r>
+              <w:rPr>
+                <w:noProof/>
+                <w:webHidden/>
+              </w:rPr>
+              <w:tab/>
+            </w:r>
+            <w:r>
+              <w:rPr>
+                <w:noProof/>
+                <w:webHidden/>
+              </w:rPr>
+              <w:fldChar w:fldCharType="begin"/>
+            </w:r>
+            <w:r>
+              <w:rPr>
+                <w:noProof/>
+                <w:webHidden/>
+              </w:rPr>
+              <w:instrText xml:space="preserve"> PAGEREF _Toc212218907 \h </w:instrText>
+            </w:r>
+            <w:r>
+              <w:rPr>
+                <w:noProof/>
+                <w:webHidden/>
+              </w:rPr>
+            </w:r>
+            <w:r>
+              <w:rPr>
+                <w:noProof/>
+                <w:webHidden/>
+              </w:rPr>
+              <w:fldChar w:fldCharType="separate"/>
+            </w:r>
+            <w:r>
+              <w:rPr>
+                <w:noProof/>
+                <w:webHidden/>
+              </w:rPr>
+              <w:t>2</w:t>
+            </w:r>
+            <w:r>
+              <w:rPr>
+                <w:noProof/>
+                <w:webHidden/>
+              </w:rPr>
+              <w:fldChar w:fldCharType="end"/>
+            </w:r>
+          </w:hyperlink>
+        </w:p>
+        <w:p>
+          <w:pPr>
+            <w:pStyle w:val="TDC1"/>
+            <w:tabs>
+              <w:tab w:val="right" w:leader="dot" w:pos="8494"/>
+            </w:tabs>
+            <w:rPr>
+              <w:rFonts w:eastAsiaTheme="minorEastAsia"/>
+              <w:noProof/>
+              <w:sz w:val="24"/>
+              <w:szCs w:val="24"/>
+              <w:lang w:eastAsia="es-ES"/>
+            </w:rPr>
+          </w:pPr>
+          <w:hyperlink w:anchor="_Toc212218908" w:history="1">
+            <w:r>
+              <w:rPr>
+                <w:rStyle w:val="Hipervnculo"/>
+                <w:b/>
+                <w:bCs/>
+                <w:noProof/>
+              </w:rPr>
+              <w:t>Parte 2: Configurar los parámetros de IPsec en el R1</w:t>
+            </w:r>
+            <w:r>
+              <w:rPr>
+                <w:noProof/>
+                <w:webHidden/>
+              </w:rPr>
+              <w:tab/>
+            </w:r>
+            <w:r>
+              <w:rPr>
+                <w:noProof/>
+                <w:webHidden/>
+              </w:rPr>
+              <w:fldChar w:fldCharType="begin"/>
+            </w:r>
+            <w:r>
+              <w:rPr>
+                <w:noProof/>
+                <w:webHidden/>
+              </w:rPr>
+              <w:instrText xml:space="preserve"> PAGEREF _Toc212218908 \h </w:instrText>
+            </w:r>
+            <w:r>
+              <w:rPr>
+                <w:noProof/>
+                <w:webHidden/>
+              </w:rPr>
+            </w:r>
+            <w:r>
+              <w:rPr>
+                <w:noProof/>
+                <w:webHidden/>
+              </w:rPr>
+              <w:fldChar w:fldCharType="separate"/>
+            </w:r>
+            <w:r>
+              <w:rPr>
+                <w:noProof/>
+                <w:webHidden/>
+              </w:rPr>
+              <w:t>4</w:t>
+            </w:r>
+            <w:r>
+              <w:rPr>
+                <w:noProof/>
+                <w:webHidden/>
+              </w:rPr>
+              <w:fldChar w:fldCharType="end"/>
+            </w:r>
+          </w:hyperlink>
+        </w:p>
+        <w:p>
+          <w:pPr>
+            <w:pStyle w:val="TDC2"/>
+            <w:tabs>
+              <w:tab w:val="right" w:leader="dot" w:pos="8494"/>
+            </w:tabs>
+            <w:rPr>
+              <w:rFonts w:eastAsiaTheme="minorEastAsia"/>
+              <w:noProof/>
+              <w:sz w:val="24"/>
+              <w:szCs w:val="24"/>
+              <w:lang w:eastAsia="es-ES"/>
+            </w:rPr>
+          </w:pPr>
+          <w:hyperlink w:anchor="_Toc212218909" w:history="1">
+            <w:r>
+              <w:rPr>
+                <w:rStyle w:val="Hipervnculo"/>
+                <w:noProof/>
+              </w:rPr>
+              <w:t>Paso 1: Probar la conectividad.</w:t>
+            </w:r>
+            <w:r>
+              <w:rPr>
+                <w:noProof/>
+                <w:webHidden/>
+              </w:rPr>
+              <w:tab/>
+            </w:r>
+            <w:r>
+              <w:rPr>
+                <w:noProof/>
+                <w:webHidden/>
+              </w:rPr>
+              <w:fldChar w:fldCharType="begin"/>
+            </w:r>
+            <w:r>
+              <w:rPr>
+                <w:noProof/>
+                <w:webHidden/>
+              </w:rPr>
+              <w:instrText xml:space="preserve"> PAGEREF _Toc212218909 \h </w:instrText>
+            </w:r>
+            <w:r>
+              <w:rPr>
+                <w:noProof/>
+                <w:webHidden/>
+              </w:rPr>
+            </w:r>
+            <w:r>
+              <w:rPr>
+                <w:noProof/>
+                <w:webHidden/>
+              </w:rPr>
+              <w:fldChar w:fldCharType="separate"/>
+            </w:r>
+            <w:r>
+              <w:rPr>
+                <w:noProof/>
+                <w:webHidden/>
+              </w:rPr>
+              <w:t>4</w:t>
+            </w:r>
+            <w:r>
+              <w:rPr>
+                <w:noProof/>
+                <w:webHidden/>
+              </w:rPr>
+              <w:fldChar w:fldCharType="end"/>
+            </w:r>
+          </w:hyperlink>
+        </w:p>
+        <w:p>
+          <w:pPr>
+            <w:pStyle w:val="TDC1"/>
+            <w:tabs>
+              <w:tab w:val="right" w:leader="dot" w:pos="8494"/>
+            </w:tabs>
+            <w:rPr>
+              <w:rFonts w:eastAsiaTheme="minorEastAsia"/>
+              <w:noProof/>
+              <w:sz w:val="24"/>
+              <w:szCs w:val="24"/>
+              <w:lang w:eastAsia="es-ES"/>
+            </w:rPr>
+          </w:pPr>
+          <w:hyperlink w:anchor="_Toc212218910" w:history="1">
+            <w:r>
+              <w:rPr>
+                <w:rStyle w:val="Hipervnculo"/>
+                <w:b/>
+                <w:bCs/>
+                <w:noProof/>
+              </w:rPr>
+              <w:t>Parte 3: Configurar los parámetros de IPsec en el R3</w:t>
+            </w:r>
+            <w:r>
+              <w:rPr>
+                <w:noProof/>
+                <w:webHidden/>
+              </w:rPr>
+              <w:tab/>
+            </w:r>
+            <w:r>
+              <w:rPr>
+                <w:noProof/>
+                <w:webHidden/>
+              </w:rPr>
+              <w:fldChar w:fldCharType="begin"/>
+            </w:r>
+            <w:r>
+              <w:rPr>
+                <w:noProof/>
+                <w:webHidden/>
+              </w:rPr>
+              <w:instrText xml:space="preserve"> PAGEREF _Toc212218910 \h </w:instrText>
+            </w:r>
+            <w:r>
+              <w:rPr>
+                <w:noProof/>
+                <w:webHidden/>
+              </w:rPr>
+            </w:r>
+            <w:r>
+              <w:rPr>
+                <w:noProof/>
+                <w:webHidden/>
+              </w:rPr>
+              <w:fldChar w:fldCharType="separate"/>
+            </w:r>
+            <w:r>
+              <w:rPr>
+                <w:noProof/>
+                <w:webHidden/>
+              </w:rPr>
+              <w:t>5</w:t>
+            </w:r>
+            <w:r>
+              <w:rPr>
+                <w:noProof/>
+                <w:webHidden/>
+              </w:rPr>
+              <w:fldChar w:fldCharType="end"/>
+            </w:r>
+          </w:hyperlink>
+        </w:p>
+        <w:p>
+          <w:pPr>
+            <w:pStyle w:val="TDC2"/>
+            <w:tabs>
+              <w:tab w:val="right" w:leader="dot" w:pos="8494"/>
+            </w:tabs>
+            <w:rPr>
+              <w:rFonts w:eastAsiaTheme="minorEastAsia"/>
+              <w:noProof/>
+              <w:sz w:val="24"/>
+              <w:szCs w:val="24"/>
+              <w:lang w:eastAsia="es-ES"/>
+            </w:rPr>
+          </w:pPr>
+          <w:hyperlink w:anchor="_Toc212218911" w:history="1">
+            <w:r>
+              <w:rPr>
+                <w:rStyle w:val="Hipervnculo"/>
+                <w:noProof/>
+              </w:rPr>
+              <w:t>Paso 1:</w:t>
+            </w:r>
+            <w:r>
+              <w:rPr>
+                <w:noProof/>
+                <w:webHidden/>
+              </w:rPr>
+              <w:tab/>
+            </w:r>
+            <w:r>
+              <w:rPr>
+                <w:noProof/>
+                <w:webHidden/>
+              </w:rPr>
+              <w:fldChar w:fldCharType="begin"/>
+            </w:r>
+            <w:r>
+              <w:rPr>
+                <w:noProof/>
+                <w:webHidden/>
+              </w:rPr>
+              <w:instrText xml:space="preserve"> PAGEREF _Toc212218911 \h </w:instrText>
+            </w:r>
+            <w:r>
+              <w:rPr>
+                <w:noProof/>
+                <w:webHidden/>
+              </w:rPr>
+            </w:r>
+            <w:r>
+              <w:rPr>
+                <w:noProof/>
+                <w:webHidden/>
+              </w:rPr>
+              <w:fldChar w:fldCharType="separate"/>
+            </w:r>
+            <w:r>
+              <w:rPr>
+                <w:noProof/>
+                <w:webHidden/>
+              </w:rPr>
+              <w:t>5</w:t>
+            </w:r>
+            <w:r>
+              <w:rPr>
+                <w:noProof/>
+                <w:webHidden/>
+              </w:rPr>
+              <w:fldChar w:fldCharType="end"/>
+            </w:r>
+          </w:hyperlink>
+        </w:p>
+        <w:p>
+          <w:pPr>
+            <w:pStyle w:val="TDC2"/>
+            <w:tabs>
+              <w:tab w:val="right" w:leader="dot" w:pos="8494"/>
+            </w:tabs>
+            <w:rPr>
+              <w:rFonts w:eastAsiaTheme="minorEastAsia"/>
+              <w:noProof/>
+              <w:sz w:val="24"/>
+              <w:szCs w:val="24"/>
+              <w:lang w:eastAsia="es-ES"/>
+            </w:rPr>
+          </w:pPr>
+          <w:hyperlink w:anchor="_Toc212218912" w:history="1">
+            <w:r>
+              <w:rPr>
+                <w:rStyle w:val="Hipervnculo"/>
+                <w:noProof/>
+              </w:rPr>
+              <w:t>Paso 2:</w:t>
+            </w:r>
+            <w:r>
+              <w:rPr>
+                <w:noProof/>
+                <w:webHidden/>
+              </w:rPr>
+              <w:tab/>
+            </w:r>
+            <w:r>
+              <w:rPr>
+                <w:noProof/>
+                <w:webHidden/>
+              </w:rPr>
+              <w:fldChar w:fldCharType="begin"/>
+            </w:r>
+            <w:r>
+              <w:rPr>
+                <w:noProof/>
+                <w:webHidden/>
+              </w:rPr>
+              <w:instrText xml:space="preserve"> PAGEREF _Toc212218912 \h </w:instrText>
+            </w:r>
+            <w:r>
+              <w:rPr>
+                <w:noProof/>
+                <w:webHidden/>
+              </w:rPr>
+            </w:r>
+            <w:r>
+              <w:rPr>
+                <w:noProof/>
+                <w:webHidden/>
+              </w:rPr>
+              <w:fldChar w:fldCharType="separate"/>
+            </w:r>
+            <w:r>
+              <w:rPr>
+                <w:noProof/>
+                <w:webHidden/>
+              </w:rPr>
+              <w:t>5</w:t>
+            </w:r>
+            <w:r>
+              <w:rPr>
+                <w:noProof/>
+                <w:webHidden/>
+              </w:rPr>
+              <w:fldChar w:fldCharType="end"/>
+            </w:r>
+          </w:hyperlink>
+        </w:p>
+        <w:p>
+          <w:pPr>
+            <w:pStyle w:val="TDC2"/>
+            <w:tabs>
+              <w:tab w:val="right" w:leader="dot" w:pos="8494"/>
+            </w:tabs>
+            <w:rPr>
+              <w:rFonts w:eastAsiaTheme="minorEastAsia"/>
+              <w:noProof/>
+              <w:sz w:val="24"/>
+              <w:szCs w:val="24"/>
+              <w:lang w:eastAsia="es-ES"/>
+            </w:rPr>
+          </w:pPr>
+          <w:hyperlink w:anchor="_Toc212218913" w:history="1">
+            <w:r>
+              <w:rPr>
+                <w:rStyle w:val="Hipervnculo"/>
+                <w:noProof/>
+              </w:rPr>
+              <w:t>Paso 3:</w:t>
+            </w:r>
+            <w:r>
+              <w:rPr>
+                <w:noProof/>
+                <w:webHidden/>
+              </w:rPr>
+              <w:tab/>
+            </w:r>
+            <w:r>
+              <w:rPr>
+                <w:noProof/>
+                <w:webHidden/>
+              </w:rPr>
+              <w:fldChar w:fldCharType="begin"/>
+            </w:r>
+            <w:r>
+              <w:rPr>
+                <w:noProof/>
+                <w:webHidden/>
+              </w:rPr>
+              <w:instrText xml:space="preserve"> PAGEREF _Toc212218913 \h </w:instrText>
+            </w:r>
+            <w:r>
+              <w:rPr>
+                <w:noProof/>
+                <w:webHidden/>
+              </w:rPr>
+            </w:r>
+            <w:r>
+              <w:rPr>
+                <w:noProof/>
+                <w:webHidden/>
+              </w:rPr>
+              <w:fldChar w:fldCharType="separate"/>
+            </w:r>
+            <w:r>
+              <w:rPr>
+                <w:noProof/>
+                <w:webHidden/>
+              </w:rPr>
+              <w:t>6</w:t>
+            </w:r>
+            <w:r>
+              <w:rPr>
+                <w:noProof/>
+                <w:webHidden/>
+              </w:rPr>
+              <w:fldChar w:fldCharType="end"/>
+            </w:r>
+          </w:hyperlink>
+        </w:p>
+        <w:p>
+          <w:pPr>
+            <w:pStyle w:val="TDC2"/>
+            <w:tabs>
+              <w:tab w:val="right" w:leader="dot" w:pos="8494"/>
+            </w:tabs>
+            <w:rPr>
+              <w:rFonts w:eastAsiaTheme="minorEastAsia"/>
+              <w:noProof/>
+              <w:sz w:val="24"/>
+              <w:szCs w:val="24"/>
+              <w:lang w:eastAsia="es-ES"/>
+            </w:rPr>
+          </w:pPr>
+          <w:hyperlink w:anchor="_Toc212218914" w:history="1">
+            <w:r>
+              <w:rPr>
+                <w:rStyle w:val="Hipervnculo"/>
+                <w:noProof/>
+              </w:rPr>
+              <w:t>Paso 4:</w:t>
+            </w:r>
+            <w:r>
+              <w:rPr>
+                <w:noProof/>
+                <w:webHidden/>
+              </w:rPr>
+              <w:tab/>
+            </w:r>
+            <w:r>
+              <w:rPr>
+                <w:noProof/>
+                <w:webHidden/>
+              </w:rPr>
+              <w:fldChar w:fldCharType="begin"/>
+            </w:r>
+            <w:r>
+              <w:rPr>
+                <w:noProof/>
+                <w:webHidden/>
+              </w:rPr>
+              <w:instrText xml:space="preserve"> PAGEREF _Toc212218914 \h </w:instrText>
+            </w:r>
+            <w:r>
+              <w:rPr>
+                <w:noProof/>
+                <w:webHidden/>
+              </w:rPr>
+            </w:r>
+            <w:r>
+              <w:rPr>
+                <w:noProof/>
+                <w:webHidden/>
+              </w:rPr>
+              <w:fldChar w:fldCharType="separate"/>
+            </w:r>
+            <w:r>
+              <w:rPr>
+                <w:noProof/>
+                <w:webHidden/>
+              </w:rPr>
+              <w:t>6</w:t>
+            </w:r>
+            <w:r>
+              <w:rPr>
+                <w:noProof/>
+                <w:webHidden/>
+              </w:rPr>
+              <w:fldChar w:fldCharType="end"/>
+            </w:r>
+          </w:hyperlink>
+        </w:p>
+        <w:p>
+          <w:pPr>
+            <w:pStyle w:val="TDC1"/>
+            <w:tabs>
+              <w:tab w:val="right" w:leader="dot" w:pos="8494"/>
+            </w:tabs>
+            <w:rPr>
+              <w:rFonts w:eastAsiaTheme="minorEastAsia"/>
+              <w:noProof/>
+              <w:sz w:val="24"/>
+              <w:szCs w:val="24"/>
+              <w:lang w:eastAsia="es-ES"/>
+            </w:rPr>
+          </w:pPr>
+          <w:hyperlink w:anchor="_Toc212218915" w:history="1">
+            <w:r>
+              <w:rPr>
+                <w:rStyle w:val="Hipervnculo"/>
+                <w:b/>
+                <w:bCs/>
+                <w:noProof/>
+              </w:rPr>
+              <w:t>Parte 4: Verificar la VPN con Ipsec</w:t>
+            </w:r>
+            <w:r>
+              <w:rPr>
+                <w:noProof/>
+                <w:webHidden/>
+              </w:rPr>
+              <w:tab/>
+            </w:r>
+            <w:r>
+              <w:rPr>
+                <w:noProof/>
+                <w:webHidden/>
+              </w:rPr>
+              <w:fldChar w:fldCharType="begin"/>
+            </w:r>
+            <w:r>
+              <w:rPr>
+                <w:noProof/>
+                <w:webHidden/>
+              </w:rPr>
+              <w:instrText xml:space="preserve"> PAGEREF _Toc212218915 \h </w:instrText>
+            </w:r>
+            <w:r>
+              <w:rPr>
+                <w:noProof/>
+                <w:webHidden/>
+              </w:rPr>
+            </w:r>
+            <w:r>
+              <w:rPr>
+                <w:noProof/>
+                <w:webHidden/>
+              </w:rPr>
+              <w:fldChar w:fldCharType="separate"/>
+            </w:r>
+            <w:r>
+              <w:rPr>
+                <w:noProof/>
+                <w:webHidden/>
+              </w:rPr>
+              <w:t>6</w:t>
+            </w:r>
+            <w:r>
+              <w:rPr>
+                <w:noProof/>
+                <w:webHidden/>
+              </w:rPr>
+              <w:fldChar w:fldCharType="end"/>
+            </w:r>
+          </w:hyperlink>
+        </w:p>
+        <w:p>
+          <w:pPr>
+            <w:pStyle w:val="TDC1"/>
+            <w:tabs>
+              <w:tab w:val="right" w:leader="dot" w:pos="8494"/>
+            </w:tabs>
+            <w:rPr>
+              <w:rFonts w:eastAsiaTheme="minorEastAsia"/>
+              <w:noProof/>
+              <w:sz w:val="24"/>
+              <w:szCs w:val="24"/>
+              <w:lang w:eastAsia="es-ES"/>
+            </w:rPr>
+          </w:pPr>
+          <w:hyperlink w:anchor="_Toc212218916" w:history="1">
+            <w:r>
+              <w:rPr>
+                <w:rStyle w:val="Hipervnculo"/>
+                <w:noProof/>
+              </w:rPr>
+              <w:t>Paso 1:</w:t>
+            </w:r>
+            <w:r>
+              <w:rPr>
+                <w:noProof/>
+                <w:webHidden/>
+              </w:rPr>
+              <w:tab/>
+            </w:r>
+            <w:r>
+              <w:rPr>
+                <w:noProof/>
+                <w:webHidden/>
+              </w:rPr>
+              <w:fldChar w:fldCharType="begin"/>
+            </w:r>
+            <w:r>
+              <w:rPr>
+                <w:noProof/>
+                <w:webHidden/>
+              </w:rPr>
+              <w:instrText xml:space="preserve"> PAGEREF _Toc212218916 \h </w:instrText>
+            </w:r>
+            <w:r>
+              <w:rPr>
+                <w:noProof/>
+                <w:webHidden/>
+              </w:rPr>
+            </w:r>
+            <w:r>
+              <w:rPr>
+                <w:noProof/>
+                <w:webHidden/>
+              </w:rPr>
+              <w:fldChar w:fldCharType="separate"/>
+            </w:r>
+            <w:r>
+              <w:rPr>
+                <w:noProof/>
+                <w:webHidden/>
+              </w:rPr>
+              <w:t>6</w:t>
+            </w:r>
+            <w:r>
+              <w:rPr>
+                <w:noProof/>
+                <w:webHidden/>
+              </w:rPr>
+              <w:fldChar w:fldCharType="end"/>
+            </w:r>
+          </w:hyperlink>
+        </w:p>
+        <w:p>
+          <w:pPr>
+            <w:pStyle w:val="TDC2"/>
+            <w:tabs>
+              <w:tab w:val="right" w:leader="dot" w:pos="8494"/>
+            </w:tabs>
+            <w:rPr>
+              <w:rFonts w:eastAsiaTheme="minorEastAsia"/>
+              <w:noProof/>
+              <w:sz w:val="24"/>
+              <w:szCs w:val="24"/>
+              <w:lang w:eastAsia="es-ES"/>
+            </w:rPr>
+          </w:pPr>
+          <w:hyperlink w:anchor="_Toc212218917" w:history="1">
+            <w:r>
+              <w:rPr>
+                <w:rStyle w:val="Hipervnculo"/>
+                <w:noProof/>
+              </w:rPr>
+              <w:t>Paso 2:</w:t>
+            </w:r>
+            <w:r>
+              <w:rPr>
+                <w:noProof/>
+                <w:webHidden/>
+              </w:rPr>
+              <w:tab/>
+            </w:r>
+            <w:r>
+              <w:rPr>
+                <w:noProof/>
+                <w:webHidden/>
+              </w:rPr>
+              <w:fldChar w:fldCharType="begin"/>
+            </w:r>
+            <w:r>
+              <w:rPr>
+                <w:noProof/>
+                <w:webHidden/>
+              </w:rPr>
+              <w:instrText xml:space="preserve"> PAGEREF _Toc212218917 \h </w:instrText>
+            </w:r>
+            <w:r>
+              <w:rPr>
+                <w:noProof/>
+                <w:webHidden/>
+              </w:rPr>
+            </w:r>
+            <w:r>
+              <w:rPr>
+                <w:noProof/>
+                <w:webHidden/>
+              </w:rPr>
+              <w:fldChar w:fldCharType="separate"/>
+            </w:r>
+            <w:r>
+              <w:rPr>
+                <w:noProof/>
+                <w:webHidden/>
+              </w:rPr>
+              <w:t>7</w:t>
+            </w:r>
+            <w:r>
+              <w:rPr>
+                <w:noProof/>
+                <w:webHidden/>
+              </w:rPr>
+              <w:fldChar w:fldCharType="end"/>
+            </w:r>
+          </w:hyperlink>
+        </w:p>
+        <w:p>
+          <w:pPr>
+            <w:pStyle w:val="TDC2"/>
+            <w:tabs>
+              <w:tab w:val="right" w:leader="dot" w:pos="8494"/>
+            </w:tabs>
+            <w:rPr>
+              <w:rFonts w:eastAsiaTheme="minorEastAsia"/>
+              <w:noProof/>
+              <w:sz w:val="24"/>
+              <w:szCs w:val="24"/>
+              <w:lang w:eastAsia="es-ES"/>
+            </w:rPr>
+          </w:pPr>
+          <w:hyperlink w:anchor="_Toc212218918" w:history="1">
+            <w:r>
+              <w:rPr>
+                <w:rStyle w:val="Hipervnculo"/>
+                <w:noProof/>
+              </w:rPr>
+              <w:t>Paso 3:</w:t>
+            </w:r>
+            <w:r>
+              <w:rPr>
+                <w:noProof/>
+                <w:webHidden/>
+              </w:rPr>
+              <w:tab/>
+            </w:r>
+            <w:r>
+              <w:rPr>
+                <w:noProof/>
+                <w:webHidden/>
+              </w:rPr>
+              <w:fldChar w:fldCharType="begin"/>
+            </w:r>
+            <w:r>
+              <w:rPr>
+                <w:noProof/>
+                <w:webHidden/>
+              </w:rPr>
+              <w:instrText xml:space="preserve"> PAGEREF _Toc212218918 \h </w:instrText>
+            </w:r>
+            <w:r>
+              <w:rPr>
+                <w:noProof/>
+                <w:webHidden/>
+              </w:rPr>
+            </w:r>
+            <w:r>
+              <w:rPr>
+                <w:noProof/>
+                <w:webHidden/>
+              </w:rPr>
+              <w:fldChar w:fldCharType="separate"/>
+            </w:r>
+            <w:r>
+              <w:rPr>
+                <w:noProof/>
+                <w:webHidden/>
+              </w:rPr>
+              <w:t>7</w:t>
+            </w:r>
+            <w:r>
+              <w:rPr>
+                <w:noProof/>
+                <w:webHidden/>
+              </w:rPr>
+              <w:fldChar w:fldCharType="end"/>
+            </w:r>
+          </w:hyperlink>
+        </w:p>
+        <w:p>
+          <w:pPr>
+            <w:pStyle w:val="TDC2"/>
+            <w:tabs>
+              <w:tab w:val="right" w:leader="dot" w:pos="8494"/>
+            </w:tabs>
+            <w:rPr>
+              <w:rFonts w:eastAsiaTheme="minorEastAsia"/>
+              <w:noProof/>
+              <w:sz w:val="24"/>
+              <w:szCs w:val="24"/>
+              <w:lang w:eastAsia="es-ES"/>
+            </w:rPr>
+          </w:pPr>
+          <w:hyperlink w:anchor="_Toc212218919" w:history="1">
+            <w:r>
+              <w:rPr>
+                <w:rStyle w:val="Hipervnculo"/>
+                <w:noProof/>
+              </w:rPr>
+              <w:t>Paso 4:</w:t>
+            </w:r>
+            <w:r>
+              <w:rPr>
+                <w:noProof/>
+                <w:webHidden/>
+              </w:rPr>
+              <w:tab/>
+            </w:r>
+            <w:r>
+              <w:rPr>
+                <w:noProof/>
+                <w:webHidden/>
+              </w:rPr>
+              <w:fldChar w:fldCharType="begin"/>
+            </w:r>
+            <w:r>
+              <w:rPr>
+                <w:noProof/>
+                <w:webHidden/>
+              </w:rPr>
+              <w:instrText xml:space="preserve"> PAGEREF _Toc212218919 \h </w:instrText>
+            </w:r>
+            <w:r>
+              <w:rPr>
+                <w:noProof/>
+                <w:webHidden/>
+              </w:rPr>
+            </w:r>
+            <w:r>
+              <w:rPr>
+                <w:noProof/>
+                <w:webHidden/>
+              </w:rPr>
+              <w:fldChar w:fldCharType="separate"/>
+            </w:r>
+            <w:r>
+              <w:rPr>
+                <w:noProof/>
+                <w:webHidden/>
+              </w:rPr>
+              <w:t>7</w:t>
+            </w:r>
+            <w:r>
+              <w:rPr>
+                <w:noProof/>
+                <w:webHidden/>
+              </w:rPr>
+              <w:fldChar w:fldCharType="end"/>
+            </w:r>
+          </w:hyperlink>
+        </w:p>
+        <w:p>
+          <w:pPr>
+            <w:pStyle w:val="TDC2"/>
+            <w:tabs>
+              <w:tab w:val="right" w:leader="dot" w:pos="8494"/>
+            </w:tabs>
+            <w:rPr>
+              <w:rFonts w:eastAsiaTheme="minorEastAsia"/>
+              <w:noProof/>
+              <w:sz w:val="24"/>
+              <w:szCs w:val="24"/>
+              <w:lang w:eastAsia="es-ES"/>
+            </w:rPr>
+          </w:pPr>
+          <w:hyperlink w:anchor="_Toc212218920" w:history="1">
+            <w:r>
+              <w:rPr>
+                <w:rStyle w:val="Hipervnculo"/>
+                <w:noProof/>
+              </w:rPr>
+              <w:t>Paso 5:</w:t>
+            </w:r>
+            <w:r>
+              <w:rPr>
+                <w:noProof/>
+                <w:webHidden/>
+              </w:rPr>
+              <w:tab/>
+            </w:r>
+            <w:r>
+              <w:rPr>
+                <w:noProof/>
+                <w:webHidden/>
+              </w:rPr>
+              <w:fldChar w:fldCharType="begin"/>
+            </w:r>
+            <w:r>
+              <w:rPr>
+                <w:noProof/>
+                <w:webHidden/>
+              </w:rPr>
+              <w:instrText xml:space="preserve"> PAGEREF _Toc212218920 \h </w:instrText>
+            </w:r>
+            <w:r>
+              <w:rPr>
+                <w:noProof/>
+                <w:webHidden/>
+              </w:rPr>
+            </w:r>
+            <w:r>
+              <w:rPr>
+                <w:noProof/>
+                <w:webHidden/>
+              </w:rPr>
+              <w:fldChar w:fldCharType="separate"/>
+            </w:r>
+            <w:r>
+              <w:rPr>
+                <w:noProof/>
+                <w:webHidden/>
+              </w:rPr>
+              <w:t>8</w:t>
             </w:r>
             <w:r>
               <w:rPr>
@@ -787,14 +1809,18 @@
         <w:pStyle w:val="Ttulo1"/>
         <w:jc w:val="both"/>
         <w:rPr>
+          <w:b/>
+          <w:bCs/>
           <w:color w:val="000000" w:themeColor="text1"/>
           <w:sz w:val="36"/>
           <w:szCs w:val="36"/>
         </w:rPr>
       </w:pPr>
-      <w:bookmarkStart w:id="0" w:name="_Toc212140263"/>
-      <w:r>
-        <w:rPr>
+      <w:bookmarkStart w:id="0" w:name="_Toc212218906"/>
+      <w:r>
+        <w:rPr>
+          <w:b/>
+          <w:bCs/>
           <w:color w:val="000000" w:themeColor="text1"/>
           <w:sz w:val="36"/>
           <w:szCs w:val="36"/>
@@ -805,6 +1831,8 @@
       <w:bookmarkEnd w:id="0"/>
       <w:r>
         <w:rPr>
+          <w:b/>
+          <w:bCs/>
           <w:color w:val="000000" w:themeColor="text1"/>
           <w:sz w:val="36"/>
           <w:szCs w:val="36"/>
@@ -822,13 +1850,23 @@
           <w:szCs w:val="28"/>
         </w:rPr>
       </w:pPr>
+      <w:bookmarkStart w:id="1" w:name="_Toc212218907"/>
       <w:r>
         <w:rPr>
           <w:color w:val="auto"/>
           <w:sz w:val="28"/>
           <w:szCs w:val="28"/>
         </w:rPr>
-        <w:t xml:space="preserve">Paso 1: Activar el módulo securityk9. </w:t>
+        <w:t>Paso 1: Activar el módulo securityk9.</w:t>
+      </w:r>
+      <w:bookmarkEnd w:id="1"/>
+      <w:r>
+        <w:rPr>
+          <w:color w:val="auto"/>
+          <w:sz w:val="28"/>
+          <w:szCs w:val="28"/>
+        </w:rPr>
+        <w:t xml:space="preserve"> </w:t>
       </w:r>
     </w:p>
     <w:p>
@@ -853,12 +1891,29 @@
       <w:pPr>
         <w:ind w:left="720"/>
         <w:jc w:val="both"/>
-      </w:pPr>
-      <w:r>
-        <w:t xml:space="preserve">a. </w:t>
-      </w:r>
-      <w:r>
-        <w:t xml:space="preserve">Emita el comando show version en el modo EXEC del usuario o EXEC privilegiado para verificar si se activó la licencia del paquete de tecnología de seguridad. </w:t>
+        <w:rPr>
+          <w:color w:val="1F3864" w:themeColor="accent1" w:themeShade="80"/>
+        </w:rPr>
+      </w:pPr>
+      <w:r>
+        <w:rPr>
+          <w:color w:val="1F3864" w:themeColor="accent1" w:themeShade="80"/>
+        </w:rPr>
+        <w:t xml:space="preserve">a. Emita el comando show </w:t>
+      </w:r>
+      <w:proofErr w:type="spellStart"/>
+      <w:r>
+        <w:rPr>
+          <w:color w:val="1F3864" w:themeColor="accent1" w:themeShade="80"/>
+        </w:rPr>
+        <w:t>version</w:t>
+      </w:r>
+      <w:proofErr w:type="spellEnd"/>
+      <w:r>
+        <w:rPr>
+          <w:color w:val="1F3864" w:themeColor="accent1" w:themeShade="80"/>
+        </w:rPr>
+        <w:t xml:space="preserve"> en el modo EXEC del usuario o EXEC privilegiado para verificar si se activó la licencia del paquete de tecnología de seguridad. </w:t>
       </w:r>
     </w:p>
     <w:p>
@@ -867,6 +1922,9 @@
         <w:jc w:val="both"/>
       </w:pPr>
       <w:r>
+        <w:rPr>
+          <w:noProof/>
+        </w:rPr>
         <w:drawing>
           <wp:inline distT="0" distB="0" distL="0" distR="0" wp14:anchorId="58E814FB" wp14:editId="5A79CA88">
             <wp:extent cx="4458086" cy="3817951"/>
@@ -910,7 +1968,15 @@
         <w:jc w:val="both"/>
       </w:pPr>
       <w:r>
-        <w:t xml:space="preserve">b. De lo contrario, active el módulo securityk9 para el siguiente arranque del router, acepte la licencia, guarde la configuración y reinicie. </w:t>
+        <w:t xml:space="preserve">b. De lo contrario, active el módulo securityk9 para el siguiente arranque del </w:t>
+      </w:r>
+      <w:proofErr w:type="spellStart"/>
+      <w:r>
+        <w:t>router</w:t>
+      </w:r>
+      <w:proofErr w:type="spellEnd"/>
+      <w:r>
+        <w:t xml:space="preserve">, acepte la licencia, guarde la configuración y reinicie. </w:t>
       </w:r>
     </w:p>
     <w:p>
@@ -958,11 +2024,13 @@
         <w:jc w:val="both"/>
         <w:rPr>
           <w:color w:val="002060"/>
+          <w:lang w:val="en-US"/>
         </w:rPr>
       </w:pPr>
       <w:r>
         <w:rPr>
           <w:color w:val="002060"/>
+          <w:lang w:val="en-US"/>
         </w:rPr>
         <w:t xml:space="preserve">R1(config)# </w:t>
       </w:r>
@@ -971,6 +2039,7 @@
           <w:b/>
           <w:bCs/>
           <w:color w:val="002060"/>
+          <w:lang w:val="en-US"/>
         </w:rPr>
         <w:t xml:space="preserve">end </w:t>
       </w:r>
@@ -981,11 +2050,13 @@
         <w:jc w:val="both"/>
         <w:rPr>
           <w:color w:val="002060"/>
+          <w:lang w:val="en-US"/>
         </w:rPr>
       </w:pPr>
       <w:r>
         <w:rPr>
           <w:color w:val="002060"/>
+          <w:lang w:val="en-US"/>
         </w:rPr>
         <w:t xml:space="preserve">R1# </w:t>
       </w:r>
@@ -994,12 +2065,14 @@
           <w:b/>
           <w:bCs/>
           <w:color w:val="002060"/>
+          <w:lang w:val="en-US"/>
         </w:rPr>
         <w:t>copy running-config startup-config</w:t>
       </w:r>
       <w:r>
         <w:rPr>
           <w:color w:val="002060"/>
+          <w:lang w:val="en-US"/>
         </w:rPr>
         <w:t xml:space="preserve"> </w:t>
       </w:r>
@@ -1018,6 +2091,7 @@
         </w:rPr>
         <w:t xml:space="preserve">R1# </w:t>
       </w:r>
+      <w:proofErr w:type="spellStart"/>
       <w:r>
         <w:rPr>
           <w:b/>
@@ -1026,6 +2100,7 @@
         </w:rPr>
         <w:t>reload</w:t>
       </w:r>
+      <w:proofErr w:type="spellEnd"/>
       <w:r>
         <w:rPr>
           <w:color w:val="002060"/>
@@ -1045,7 +2120,15 @@
         <w:jc w:val="both"/>
       </w:pPr>
       <w:r>
-        <w:t xml:space="preserve">c. Una vez finalizada la recarga, vuelva a emitir el comando show version para verificar si se activó la licencia del paquete de tecnología de seguridad. </w:t>
+        <w:t xml:space="preserve">c. Una vez finalizada la recarga, vuelva a emitir el comando show </w:t>
+      </w:r>
+      <w:proofErr w:type="spellStart"/>
+      <w:r>
+        <w:t>version</w:t>
+      </w:r>
+      <w:proofErr w:type="spellEnd"/>
+      <w:r>
+        <w:t xml:space="preserve"> para verificar si se activó la licencia del paquete de tecnología de seguridad. </w:t>
       </w:r>
     </w:p>
     <w:p>
@@ -1061,6 +2144,7 @@
       </w:pPr>
       <w:r>
         <w:rPr>
+          <w:noProof/>
           <w:lang w:val="en-US"/>
         </w:rPr>
         <w:lastRenderedPageBreak/>
@@ -1122,6 +2206,9 @@
         <w:jc w:val="both"/>
       </w:pPr>
       <w:r>
+        <w:rPr>
+          <w:noProof/>
+        </w:rPr>
         <w:drawing>
           <wp:inline distT="0" distB="0" distL="0" distR="0" wp14:anchorId="0ACD67FA" wp14:editId="69989A72">
             <wp:extent cx="4008120" cy="3944387"/>
@@ -1172,19 +2259,35 @@
         <w:pStyle w:val="Ttulo1"/>
         <w:jc w:val="both"/>
         <w:rPr>
+          <w:b/>
+          <w:bCs/>
           <w:color w:val="000000" w:themeColor="text1"/>
           <w:sz w:val="36"/>
           <w:szCs w:val="36"/>
         </w:rPr>
       </w:pPr>
-      <w:r>
-        <w:rPr>
+      <w:bookmarkStart w:id="2" w:name="_Toc212218908"/>
+      <w:r>
+        <w:rPr>
+          <w:b/>
+          <w:bCs/>
           <w:color w:val="000000" w:themeColor="text1"/>
           <w:sz w:val="36"/>
           <w:szCs w:val="36"/>
         </w:rPr>
         <w:lastRenderedPageBreak/>
-        <w:t xml:space="preserve">Parte 2: Configurar los parámetros de IPsec en el R1 </w:t>
+        <w:t>Parte 2: Configurar los parámetros de IPsec en el R1</w:t>
+      </w:r>
+      <w:bookmarkEnd w:id="2"/>
+      <w:r>
+        <w:rPr>
+          <w:b/>
+          <w:bCs/>
+          <w:color w:val="000000" w:themeColor="text1"/>
+          <w:sz w:val="36"/>
+          <w:szCs w:val="36"/>
+        </w:rPr>
+        <w:t xml:space="preserve"> </w:t>
       </w:r>
     </w:p>
     <w:p>
@@ -1197,13 +2300,23 @@
           <w:szCs w:val="28"/>
         </w:rPr>
       </w:pPr>
+      <w:bookmarkStart w:id="3" w:name="_Toc212218909"/>
       <w:r>
         <w:rPr>
           <w:color w:val="auto"/>
           <w:sz w:val="28"/>
           <w:szCs w:val="28"/>
         </w:rPr>
-        <w:t xml:space="preserve">Paso 1: Probar la conectividad. </w:t>
+        <w:t>Paso 1: Probar la conectividad.</w:t>
+      </w:r>
+      <w:bookmarkEnd w:id="3"/>
+      <w:r>
+        <w:rPr>
+          <w:color w:val="auto"/>
+          <w:sz w:val="28"/>
+          <w:szCs w:val="28"/>
+        </w:rPr>
+        <w:t xml:space="preserve"> </w:t>
       </w:r>
     </w:p>
     <w:p>
@@ -1227,6 +2340,9 @@
         <w:jc w:val="both"/>
       </w:pPr>
       <w:r>
+        <w:rPr>
+          <w:noProof/>
+        </w:rPr>
         <w:drawing>
           <wp:inline distT="0" distB="0" distL="0" distR="0" wp14:anchorId="4E0A1C0E" wp14:editId="74E311CF">
             <wp:extent cx="4442845" cy="3330229"/>
@@ -1288,7 +2404,31 @@
         <w:jc w:val="both"/>
       </w:pPr>
       <w:r>
-        <w:t xml:space="preserve">Paso 2: Identificar el tráfico interesante en el R1. Configure la ACL 110 para identificar como interesante el tráfico proveniente de la LAN en el R1 a la LAN en el R3. Este tráfico interesante activa la VPN con IPsec para que se implemente cada vez que haya tráfico entre las LAN de los routers R1 y R3. El resto del tráfico que se origina en las LAN no se cifra. Recuerde que debido a la instrucción implícita deny any, no hay necesidad de agregar dicha instrucción a la lista. </w:t>
+        <w:t xml:space="preserve">Paso 2: Identificar el tráfico interesante en el R1. Configure la ACL 110 para identificar como interesante el tráfico proveniente de la LAN en el R1 a la LAN en el R3. Este tráfico interesante activa la VPN con IPsec para que se implemente cada vez que haya tráfico entre las LAN de los </w:t>
+      </w:r>
+      <w:proofErr w:type="spellStart"/>
+      <w:r>
+        <w:t>routers</w:t>
+      </w:r>
+      <w:proofErr w:type="spellEnd"/>
+      <w:r>
+        <w:t xml:space="preserve"> R1 y R3. El resto del tráfico que se origina en las LAN no se cifra. Recuerde que debido a la instrucción implícita </w:t>
+      </w:r>
+      <w:proofErr w:type="spellStart"/>
+      <w:r>
+        <w:t>deny</w:t>
+      </w:r>
+      <w:proofErr w:type="spellEnd"/>
+      <w:r>
+        <w:t xml:space="preserve"> </w:t>
+      </w:r>
+      <w:proofErr w:type="spellStart"/>
+      <w:r>
+        <w:t>any</w:t>
+      </w:r>
+      <w:proofErr w:type="spellEnd"/>
+      <w:r>
+        <w:t xml:space="preserve">, no hay necesidad de agregar dicha instrucción a la lista. </w:t>
       </w:r>
     </w:p>
     <w:p>
@@ -1296,6 +2436,9 @@
         <w:jc w:val="center"/>
       </w:pPr>
       <w:r>
+        <w:rPr>
+          <w:noProof/>
+        </w:rPr>
         <w:drawing>
           <wp:inline distT="0" distB="0" distL="0" distR="0" wp14:anchorId="55CFB549" wp14:editId="49DFD2BD">
             <wp:extent cx="4701540" cy="468755"/>
@@ -1363,14 +2506,36 @@
         <w:rPr>
           <w:color w:val="002060"/>
         </w:rPr>
-        <w:t>Los valores cambian ya que no reconoce “aes” ni “group 2” ya que el fichero preconfi</w:t>
-      </w:r>
+        <w:t>Los valores cambian ya que no reconoce “aes” ni “</w:t>
+      </w:r>
+      <w:proofErr w:type="spellStart"/>
       <w:r>
         <w:rPr>
           <w:color w:val="002060"/>
         </w:rPr>
-        <w:t>gurado de packetracer</w:t>
-      </w:r>
+        <w:t>group</w:t>
+      </w:r>
+      <w:proofErr w:type="spellEnd"/>
+      <w:r>
+        <w:rPr>
+          <w:color w:val="002060"/>
+        </w:rPr>
+        <w:t xml:space="preserve"> 2” ya que el fichero preconfi</w:t>
+      </w:r>
+      <w:r>
+        <w:rPr>
+          <w:color w:val="002060"/>
+        </w:rPr>
+        <w:t xml:space="preserve">gurado de </w:t>
+      </w:r>
+      <w:proofErr w:type="spellStart"/>
+      <w:r>
+        <w:rPr>
+          <w:color w:val="002060"/>
+        </w:rPr>
+        <w:t>packetracer</w:t>
+      </w:r>
+      <w:proofErr w:type="spellEnd"/>
     </w:p>
     <w:p>
       <w:pPr>
@@ -1378,6 +2543,9 @@
         <w:jc w:val="center"/>
       </w:pPr>
       <w:r>
+        <w:rPr>
+          <w:noProof/>
+        </w:rPr>
         <w:lastRenderedPageBreak/>
         <w:drawing>
           <wp:inline distT="0" distB="0" distL="0" distR="0" wp14:anchorId="5B358900" wp14:editId="00A947B3">
@@ -1436,23 +2604,7 @@
           <w:bCs/>
           <w:color w:val="002060"/>
         </w:rPr>
-        <w:t xml:space="preserve">CONFIGURAR ISAKMP (FASE </w:t>
-      </w:r>
-      <w:r>
-        <w:rPr>
-          <w:b/>
-          <w:bCs/>
-          <w:color w:val="002060"/>
-        </w:rPr>
-        <w:t>2</w:t>
-      </w:r>
-      <w:r>
-        <w:rPr>
-          <w:b/>
-          <w:bCs/>
-          <w:color w:val="002060"/>
-        </w:rPr>
-        <w:t>)</w:t>
+        <w:t>CONFIGURAR ISAKMP (FASE 2)</w:t>
       </w:r>
     </w:p>
     <w:p>
@@ -1460,6 +2612,9 @@
         <w:jc w:val="center"/>
       </w:pPr>
       <w:r>
+        <w:rPr>
+          <w:noProof/>
+        </w:rPr>
         <w:drawing>
           <wp:inline distT="0" distB="0" distL="0" distR="0" wp14:anchorId="4D5C848F" wp14:editId="71562E39">
             <wp:extent cx="4435224" cy="1272650"/>
@@ -1505,6 +2660,9 @@
         <w:tab/>
       </w:r>
       <w:r>
+        <w:rPr>
+          <w:noProof/>
+        </w:rPr>
         <w:drawing>
           <wp:inline distT="0" distB="0" distL="0" distR="0" wp14:anchorId="7D2EB6A3" wp14:editId="04219443">
             <wp:extent cx="3825572" cy="502964"/>
@@ -1547,19 +2705,25 @@
         <w:pStyle w:val="Ttulo1"/>
         <w:jc w:val="both"/>
         <w:rPr>
+          <w:b/>
+          <w:bCs/>
           <w:color w:val="000000" w:themeColor="text1"/>
           <w:sz w:val="36"/>
           <w:szCs w:val="36"/>
         </w:rPr>
       </w:pPr>
-      <w:r>
-        <w:rPr>
+      <w:bookmarkStart w:id="4" w:name="_Toc212218910"/>
+      <w:r>
+        <w:rPr>
+          <w:b/>
+          <w:bCs/>
           <w:color w:val="000000" w:themeColor="text1"/>
           <w:sz w:val="36"/>
           <w:szCs w:val="36"/>
         </w:rPr>
         <w:t>Parte 3: Configurar los parámetros de IPsec en el R3</w:t>
       </w:r>
+      <w:bookmarkEnd w:id="4"/>
     </w:p>
     <w:p>
       <w:pPr>
@@ -1570,6 +2734,7 @@
           <w:szCs w:val="28"/>
         </w:rPr>
       </w:pPr>
+      <w:bookmarkStart w:id="5" w:name="_Toc212218911"/>
       <w:r>
         <w:rPr>
           <w:color w:val="000000" w:themeColor="text1"/>
@@ -1578,9 +2743,13 @@
         </w:rPr>
         <w:t>Paso 1:</w:t>
       </w:r>
-    </w:p>
-    <w:p>
-      <w:r>
+      <w:bookmarkEnd w:id="5"/>
+    </w:p>
+    <w:p>
+      <w:r>
+        <w:rPr>
+          <w:noProof/>
+        </w:rPr>
         <w:drawing>
           <wp:inline distT="0" distB="0" distL="0" distR="0" wp14:anchorId="54EA5AC9" wp14:editId="3DA9AF0E">
             <wp:extent cx="5189670" cy="137172"/>
@@ -1627,6 +2796,7 @@
           <w:szCs w:val="28"/>
         </w:rPr>
       </w:pPr>
+      <w:bookmarkStart w:id="6" w:name="_Toc212218912"/>
       <w:r>
         <w:rPr>
           <w:color w:val="000000" w:themeColor="text1"/>
@@ -1651,9 +2821,13 @@
         </w:rPr>
         <w:t>:</w:t>
       </w:r>
-    </w:p>
-    <w:p>
-      <w:r>
+      <w:bookmarkEnd w:id="6"/>
+    </w:p>
+    <w:p>
+      <w:r>
+        <w:rPr>
+          <w:noProof/>
+        </w:rPr>
         <w:drawing>
           <wp:inline distT="0" distB="0" distL="0" distR="0" wp14:anchorId="0877036D" wp14:editId="58CB2E3C">
             <wp:extent cx="3520745" cy="2080440"/>
@@ -1700,12 +2874,14 @@
           <w:szCs w:val="28"/>
         </w:rPr>
       </w:pPr>
+      <w:bookmarkStart w:id="7" w:name="_Toc212218913"/>
       <w:r>
         <w:rPr>
           <w:color w:val="000000" w:themeColor="text1"/>
           <w:sz w:val="28"/>
           <w:szCs w:val="28"/>
         </w:rPr>
+        <w:lastRenderedPageBreak/>
         <w:t xml:space="preserve">Paso </w:t>
       </w:r>
       <w:r>
@@ -1724,8 +2900,47 @@
         </w:rPr>
         <w:t>:</w:t>
       </w:r>
-    </w:p>
-    <w:p/>
+      <w:bookmarkEnd w:id="7"/>
+    </w:p>
+    <w:p>
+      <w:r>
+        <w:drawing>
+          <wp:inline distT="0" distB="0" distL="0" distR="0" wp14:anchorId="58F96AE0" wp14:editId="7385F05C">
+            <wp:extent cx="4267570" cy="1089754"/>
+            <wp:effectExtent l="0" t="0" r="0" b="0"/>
+            <wp:docPr id="1914471799" name="Imagen 1"/>
+            <wp:cNvGraphicFramePr>
+              <a:graphicFrameLocks xmlns:a="http://schemas.openxmlformats.org/drawingml/2006/main" noChangeAspect="1"/>
+            </wp:cNvGraphicFramePr>
+            <a:graphic xmlns:a="http://schemas.openxmlformats.org/drawingml/2006/main">
+              <a:graphicData uri="http://schemas.openxmlformats.org/drawingml/2006/picture">
+                <pic:pic xmlns:pic="http://schemas.openxmlformats.org/drawingml/2006/picture">
+                  <pic:nvPicPr>
+                    <pic:cNvPr id="1914471799" name=""/>
+                    <pic:cNvPicPr/>
+                  </pic:nvPicPr>
+                  <pic:blipFill>
+                    <a:blip r:embed="rId22"/>
+                    <a:stretch>
+                      <a:fillRect/>
+                    </a:stretch>
+                  </pic:blipFill>
+                  <pic:spPr>
+                    <a:xfrm>
+                      <a:off x="0" y="0"/>
+                      <a:ext cx="4267570" cy="1089754"/>
+                    </a:xfrm>
+                    <a:prstGeom prst="rect">
+                      <a:avLst/>
+                    </a:prstGeom>
+                  </pic:spPr>
+                </pic:pic>
+              </a:graphicData>
+            </a:graphic>
+          </wp:inline>
+        </w:drawing>
+      </w:r>
+    </w:p>
     <w:p>
       <w:pPr>
         <w:pStyle w:val="Ttulo2"/>
@@ -1735,13 +2950,13 @@
           <w:szCs w:val="28"/>
         </w:rPr>
       </w:pPr>
+      <w:bookmarkStart w:id="8" w:name="_Toc212218914"/>
       <w:r>
         <w:rPr>
           <w:color w:val="000000" w:themeColor="text1"/>
           <w:sz w:val="28"/>
           <w:szCs w:val="28"/>
         </w:rPr>
-        <w:lastRenderedPageBreak/>
         <w:t xml:space="preserve">Paso </w:t>
       </w:r>
       <w:r>
@@ -1760,10 +2975,512 @@
         </w:rPr>
         <w:t>:</w:t>
       </w:r>
+      <w:bookmarkEnd w:id="8"/>
+    </w:p>
+    <w:p>
+      <w:r>
+        <w:drawing>
+          <wp:inline distT="0" distB="0" distL="0" distR="0" wp14:anchorId="7E2E526D" wp14:editId="521D1CA7">
+            <wp:extent cx="3962743" cy="495343"/>
+            <wp:effectExtent l="0" t="0" r="0" b="0"/>
+            <wp:docPr id="1027830841" name="Imagen 1"/>
+            <wp:cNvGraphicFramePr>
+              <a:graphicFrameLocks xmlns:a="http://schemas.openxmlformats.org/drawingml/2006/main" noChangeAspect="1"/>
+            </wp:cNvGraphicFramePr>
+            <a:graphic xmlns:a="http://schemas.openxmlformats.org/drawingml/2006/main">
+              <a:graphicData uri="http://schemas.openxmlformats.org/drawingml/2006/picture">
+                <pic:pic xmlns:pic="http://schemas.openxmlformats.org/drawingml/2006/picture">
+                  <pic:nvPicPr>
+                    <pic:cNvPr id="1027830841" name=""/>
+                    <pic:cNvPicPr/>
+                  </pic:nvPicPr>
+                  <pic:blipFill>
+                    <a:blip r:embed="rId23"/>
+                    <a:stretch>
+                      <a:fillRect/>
+                    </a:stretch>
+                  </pic:blipFill>
+                  <pic:spPr>
+                    <a:xfrm>
+                      <a:off x="0" y="0"/>
+                      <a:ext cx="3962743" cy="495343"/>
+                    </a:xfrm>
+                    <a:prstGeom prst="rect">
+                      <a:avLst/>
+                    </a:prstGeom>
+                  </pic:spPr>
+                </pic:pic>
+              </a:graphicData>
+            </a:graphic>
+          </wp:inline>
+        </w:drawing>
+      </w:r>
     </w:p>
     <w:p/>
+    <w:p>
+      <w:pPr>
+        <w:pStyle w:val="Ttulo1"/>
+        <w:jc w:val="both"/>
+        <w:rPr>
+          <w:b/>
+          <w:bCs/>
+          <w:color w:val="000000" w:themeColor="text1"/>
+          <w:sz w:val="36"/>
+          <w:szCs w:val="36"/>
+        </w:rPr>
+      </w:pPr>
+      <w:bookmarkStart w:id="9" w:name="_Toc212218915"/>
+      <w:r>
+        <w:rPr>
+          <w:b/>
+          <w:bCs/>
+          <w:color w:val="000000" w:themeColor="text1"/>
+          <w:sz w:val="36"/>
+          <w:szCs w:val="36"/>
+        </w:rPr>
+        <w:t xml:space="preserve">Parte </w:t>
+      </w:r>
+      <w:r>
+        <w:rPr>
+          <w:b/>
+          <w:bCs/>
+          <w:color w:val="000000" w:themeColor="text1"/>
+          <w:sz w:val="36"/>
+          <w:szCs w:val="36"/>
+        </w:rPr>
+        <w:t>4</w:t>
+      </w:r>
+      <w:r>
+        <w:rPr>
+          <w:b/>
+          <w:bCs/>
+          <w:color w:val="000000" w:themeColor="text1"/>
+          <w:sz w:val="36"/>
+          <w:szCs w:val="36"/>
+        </w:rPr>
+        <w:t xml:space="preserve">: </w:t>
+      </w:r>
+      <w:r>
+        <w:rPr>
+          <w:b/>
+          <w:bCs/>
+          <w:color w:val="000000" w:themeColor="text1"/>
+          <w:sz w:val="36"/>
+          <w:szCs w:val="36"/>
+        </w:rPr>
+        <w:t>Verificar la VPN con I</w:t>
+      </w:r>
+      <w:r>
+        <w:rPr>
+          <w:b/>
+          <w:bCs/>
+          <w:color w:val="000000" w:themeColor="text1"/>
+          <w:sz w:val="36"/>
+          <w:szCs w:val="36"/>
+        </w:rPr>
+        <w:t>p</w:t>
+      </w:r>
+      <w:r>
+        <w:rPr>
+          <w:b/>
+          <w:bCs/>
+          <w:color w:val="000000" w:themeColor="text1"/>
+          <w:sz w:val="36"/>
+          <w:szCs w:val="36"/>
+        </w:rPr>
+        <w:t>sec</w:t>
+      </w:r>
+      <w:bookmarkEnd w:id="9"/>
+    </w:p>
+    <w:p>
+      <w:pPr>
+        <w:pStyle w:val="Ttulo1"/>
+        <w:jc w:val="both"/>
+        <w:rPr>
+          <w:color w:val="000000" w:themeColor="text1"/>
+          <w:sz w:val="28"/>
+          <w:szCs w:val="28"/>
+        </w:rPr>
+      </w:pPr>
+      <w:bookmarkStart w:id="10" w:name="_Toc212218916"/>
+      <w:r>
+        <w:rPr>
+          <w:color w:val="000000" w:themeColor="text1"/>
+          <w:sz w:val="28"/>
+          <w:szCs w:val="28"/>
+        </w:rPr>
+        <w:t>Paso 1:</w:t>
+      </w:r>
+      <w:bookmarkEnd w:id="10"/>
+      <w:r>
+        <w:rPr>
+          <w:color w:val="000000" w:themeColor="text1"/>
+          <w:sz w:val="28"/>
+          <w:szCs w:val="28"/>
+        </w:rPr>
+        <w:t xml:space="preserve"> </w:t>
+      </w:r>
+    </w:p>
+    <w:p>
+      <w:r>
+        <w:t>Verificar el túnel antes del tráfico interesante.</w:t>
+      </w:r>
+    </w:p>
+    <w:p>
+      <w:pPr>
+        <w:jc w:val="center"/>
+      </w:pPr>
+      <w:r>
+        <w:drawing>
+          <wp:inline distT="0" distB="0" distL="0" distR="0" wp14:anchorId="45E1CEB6" wp14:editId="02C40386">
+            <wp:extent cx="4663844" cy="2979678"/>
+            <wp:effectExtent l="0" t="0" r="3810" b="0"/>
+            <wp:docPr id="167680213" name="Imagen 1"/>
+            <wp:cNvGraphicFramePr>
+              <a:graphicFrameLocks xmlns:a="http://schemas.openxmlformats.org/drawingml/2006/main" noChangeAspect="1"/>
+            </wp:cNvGraphicFramePr>
+            <a:graphic xmlns:a="http://schemas.openxmlformats.org/drawingml/2006/main">
+              <a:graphicData uri="http://schemas.openxmlformats.org/drawingml/2006/picture">
+                <pic:pic xmlns:pic="http://schemas.openxmlformats.org/drawingml/2006/picture">
+                  <pic:nvPicPr>
+                    <pic:cNvPr id="167680213" name=""/>
+                    <pic:cNvPicPr/>
+                  </pic:nvPicPr>
+                  <pic:blipFill>
+                    <a:blip r:embed="rId24"/>
+                    <a:stretch>
+                      <a:fillRect/>
+                    </a:stretch>
+                  </pic:blipFill>
+                  <pic:spPr>
+                    <a:xfrm>
+                      <a:off x="0" y="0"/>
+                      <a:ext cx="4663844" cy="2979678"/>
+                    </a:xfrm>
+                    <a:prstGeom prst="rect">
+                      <a:avLst/>
+                    </a:prstGeom>
+                  </pic:spPr>
+                </pic:pic>
+              </a:graphicData>
+            </a:graphic>
+          </wp:inline>
+        </w:drawing>
+      </w:r>
+    </w:p>
+    <w:p>
+      <w:pPr>
+        <w:pStyle w:val="Ttulo2"/>
+        <w:rPr>
+          <w:color w:val="000000" w:themeColor="text1"/>
+          <w:sz w:val="28"/>
+          <w:szCs w:val="28"/>
+        </w:rPr>
+      </w:pPr>
+      <w:bookmarkStart w:id="11" w:name="_Toc212218917"/>
+      <w:r>
+        <w:rPr>
+          <w:color w:val="000000" w:themeColor="text1"/>
+          <w:sz w:val="28"/>
+          <w:szCs w:val="28"/>
+        </w:rPr>
+        <w:lastRenderedPageBreak/>
+        <w:t xml:space="preserve">Paso </w:t>
+      </w:r>
+      <w:r>
+        <w:rPr>
+          <w:color w:val="000000" w:themeColor="text1"/>
+          <w:sz w:val="28"/>
+          <w:szCs w:val="28"/>
+        </w:rPr>
+        <w:t>2</w:t>
+      </w:r>
+      <w:r>
+        <w:rPr>
+          <w:color w:val="000000" w:themeColor="text1"/>
+          <w:sz w:val="28"/>
+          <w:szCs w:val="28"/>
+        </w:rPr>
+        <w:t>:</w:t>
+      </w:r>
+      <w:bookmarkEnd w:id="11"/>
+    </w:p>
+    <w:p>
+      <w:pPr>
+        <w:jc w:val="center"/>
+      </w:pPr>
+      <w:r>
+        <w:drawing>
+          <wp:inline distT="0" distB="0" distL="0" distR="0" wp14:anchorId="72EA3AAC" wp14:editId="1ED9D5FE">
+            <wp:extent cx="3596952" cy="1661304"/>
+            <wp:effectExtent l="0" t="0" r="3810" b="0"/>
+            <wp:docPr id="1100050008" name="Imagen 1"/>
+            <wp:cNvGraphicFramePr>
+              <a:graphicFrameLocks xmlns:a="http://schemas.openxmlformats.org/drawingml/2006/main" noChangeAspect="1"/>
+            </wp:cNvGraphicFramePr>
+            <a:graphic xmlns:a="http://schemas.openxmlformats.org/drawingml/2006/main">
+              <a:graphicData uri="http://schemas.openxmlformats.org/drawingml/2006/picture">
+                <pic:pic xmlns:pic="http://schemas.openxmlformats.org/drawingml/2006/picture">
+                  <pic:nvPicPr>
+                    <pic:cNvPr id="1100050008" name=""/>
+                    <pic:cNvPicPr/>
+                  </pic:nvPicPr>
+                  <pic:blipFill>
+                    <a:blip r:embed="rId25"/>
+                    <a:stretch>
+                      <a:fillRect/>
+                    </a:stretch>
+                  </pic:blipFill>
+                  <pic:spPr>
+                    <a:xfrm>
+                      <a:off x="0" y="0"/>
+                      <a:ext cx="3596952" cy="1661304"/>
+                    </a:xfrm>
+                    <a:prstGeom prst="rect">
+                      <a:avLst/>
+                    </a:prstGeom>
+                  </pic:spPr>
+                </pic:pic>
+              </a:graphicData>
+            </a:graphic>
+          </wp:inline>
+        </w:drawing>
+      </w:r>
+    </w:p>
+    <w:p/>
+    <w:p>
+      <w:pPr>
+        <w:pStyle w:val="Ttulo2"/>
+        <w:rPr>
+          <w:color w:val="000000" w:themeColor="text1"/>
+          <w:sz w:val="28"/>
+          <w:szCs w:val="28"/>
+        </w:rPr>
+      </w:pPr>
+      <w:bookmarkStart w:id="12" w:name="_Toc212218918"/>
+      <w:r>
+        <w:rPr>
+          <w:color w:val="000000" w:themeColor="text1"/>
+          <w:sz w:val="28"/>
+          <w:szCs w:val="28"/>
+        </w:rPr>
+        <w:t xml:space="preserve">Paso </w:t>
+      </w:r>
+      <w:r>
+        <w:rPr>
+          <w:color w:val="000000" w:themeColor="text1"/>
+          <w:sz w:val="28"/>
+          <w:szCs w:val="28"/>
+        </w:rPr>
+        <w:t>3</w:t>
+      </w:r>
+      <w:r>
+        <w:rPr>
+          <w:color w:val="000000" w:themeColor="text1"/>
+          <w:sz w:val="28"/>
+          <w:szCs w:val="28"/>
+        </w:rPr>
+        <w:t>:</w:t>
+      </w:r>
+      <w:bookmarkEnd w:id="12"/>
+    </w:p>
+    <w:p>
+      <w:pPr>
+        <w:jc w:val="center"/>
+      </w:pPr>
+      <w:r>
+        <w:drawing>
+          <wp:inline distT="0" distB="0" distL="0" distR="0" wp14:anchorId="0134DE75" wp14:editId="3759C324">
+            <wp:extent cx="4457699" cy="2725324"/>
+            <wp:effectExtent l="0" t="0" r="635" b="0"/>
+            <wp:docPr id="1808875550" name="Imagen 1"/>
+            <wp:cNvGraphicFramePr>
+              <a:graphicFrameLocks xmlns:a="http://schemas.openxmlformats.org/drawingml/2006/main" noChangeAspect="1"/>
+            </wp:cNvGraphicFramePr>
+            <a:graphic xmlns:a="http://schemas.openxmlformats.org/drawingml/2006/main">
+              <a:graphicData uri="http://schemas.openxmlformats.org/drawingml/2006/picture">
+                <pic:pic xmlns:pic="http://schemas.openxmlformats.org/drawingml/2006/picture">
+                  <pic:nvPicPr>
+                    <pic:cNvPr id="1808875550" name=""/>
+                    <pic:cNvPicPr/>
+                  </pic:nvPicPr>
+                  <pic:blipFill>
+                    <a:blip r:embed="rId26"/>
+                    <a:stretch>
+                      <a:fillRect/>
+                    </a:stretch>
+                  </pic:blipFill>
+                  <pic:spPr>
+                    <a:xfrm>
+                      <a:off x="0" y="0"/>
+                      <a:ext cx="4459597" cy="2726484"/>
+                    </a:xfrm>
+                    <a:prstGeom prst="rect">
+                      <a:avLst/>
+                    </a:prstGeom>
+                  </pic:spPr>
+                </pic:pic>
+              </a:graphicData>
+            </a:graphic>
+          </wp:inline>
+        </w:drawing>
+      </w:r>
+    </w:p>
+    <w:p/>
+    <w:p>
+      <w:pPr>
+        <w:pStyle w:val="Ttulo2"/>
+        <w:rPr>
+          <w:color w:val="000000" w:themeColor="text1"/>
+          <w:sz w:val="28"/>
+          <w:szCs w:val="28"/>
+        </w:rPr>
+      </w:pPr>
+      <w:bookmarkStart w:id="13" w:name="_Toc212218919"/>
+      <w:r>
+        <w:rPr>
+          <w:color w:val="000000" w:themeColor="text1"/>
+          <w:sz w:val="28"/>
+          <w:szCs w:val="28"/>
+        </w:rPr>
+        <w:t xml:space="preserve">Paso </w:t>
+      </w:r>
+      <w:r>
+        <w:rPr>
+          <w:color w:val="000000" w:themeColor="text1"/>
+          <w:sz w:val="28"/>
+          <w:szCs w:val="28"/>
+        </w:rPr>
+        <w:t>4</w:t>
+      </w:r>
+      <w:r>
+        <w:rPr>
+          <w:color w:val="000000" w:themeColor="text1"/>
+          <w:sz w:val="28"/>
+          <w:szCs w:val="28"/>
+        </w:rPr>
+        <w:t>:</w:t>
+      </w:r>
+      <w:bookmarkEnd w:id="13"/>
+    </w:p>
+    <w:p>
+      <w:r>
+        <w:drawing>
+          <wp:inline distT="0" distB="0" distL="0" distR="0" wp14:anchorId="4DF83232" wp14:editId="45AA7B09">
+            <wp:extent cx="3970364" cy="1828958"/>
+            <wp:effectExtent l="0" t="0" r="0" b="0"/>
+            <wp:docPr id="1598716762" name="Imagen 1"/>
+            <wp:cNvGraphicFramePr>
+              <a:graphicFrameLocks xmlns:a="http://schemas.openxmlformats.org/drawingml/2006/main" noChangeAspect="1"/>
+            </wp:cNvGraphicFramePr>
+            <a:graphic xmlns:a="http://schemas.openxmlformats.org/drawingml/2006/main">
+              <a:graphicData uri="http://schemas.openxmlformats.org/drawingml/2006/picture">
+                <pic:pic xmlns:pic="http://schemas.openxmlformats.org/drawingml/2006/picture">
+                  <pic:nvPicPr>
+                    <pic:cNvPr id="1598716762" name=""/>
+                    <pic:cNvPicPr/>
+                  </pic:nvPicPr>
+                  <pic:blipFill>
+                    <a:blip r:embed="rId27"/>
+                    <a:stretch>
+                      <a:fillRect/>
+                    </a:stretch>
+                  </pic:blipFill>
+                  <pic:spPr>
+                    <a:xfrm>
+                      <a:off x="0" y="0"/>
+                      <a:ext cx="3970364" cy="1828958"/>
+                    </a:xfrm>
+                    <a:prstGeom prst="rect">
+                      <a:avLst/>
+                    </a:prstGeom>
+                  </pic:spPr>
+                </pic:pic>
+              </a:graphicData>
+            </a:graphic>
+          </wp:inline>
+        </w:drawing>
+      </w:r>
+    </w:p>
+    <w:p/>
+    <w:p>
+      <w:pPr>
+        <w:pStyle w:val="Ttulo2"/>
+        <w:rPr>
+          <w:color w:val="000000" w:themeColor="text1"/>
+          <w:sz w:val="28"/>
+          <w:szCs w:val="28"/>
+        </w:rPr>
+      </w:pPr>
+      <w:bookmarkStart w:id="14" w:name="_Toc212218920"/>
+      <w:r>
+        <w:rPr>
+          <w:color w:val="000000" w:themeColor="text1"/>
+          <w:sz w:val="28"/>
+          <w:szCs w:val="28"/>
+        </w:rPr>
+        <w:lastRenderedPageBreak/>
+        <w:t xml:space="preserve">Paso </w:t>
+      </w:r>
+      <w:r>
+        <w:rPr>
+          <w:color w:val="000000" w:themeColor="text1"/>
+          <w:sz w:val="28"/>
+          <w:szCs w:val="28"/>
+        </w:rPr>
+        <w:t>5</w:t>
+      </w:r>
+      <w:r>
+        <w:rPr>
+          <w:color w:val="000000" w:themeColor="text1"/>
+          <w:sz w:val="28"/>
+          <w:szCs w:val="28"/>
+        </w:rPr>
+        <w:t>:</w:t>
+      </w:r>
+      <w:bookmarkEnd w:id="14"/>
+    </w:p>
+    <w:p>
+      <w:r>
+        <w:drawing>
+          <wp:inline distT="0" distB="0" distL="0" distR="0" wp14:anchorId="7A7D31C6" wp14:editId="2FEB74B6">
+            <wp:extent cx="4587638" cy="2911092"/>
+            <wp:effectExtent l="0" t="0" r="3810" b="3810"/>
+            <wp:docPr id="1691447030" name="Imagen 1"/>
+            <wp:cNvGraphicFramePr>
+              <a:graphicFrameLocks xmlns:a="http://schemas.openxmlformats.org/drawingml/2006/main" noChangeAspect="1"/>
+            </wp:cNvGraphicFramePr>
+            <a:graphic xmlns:a="http://schemas.openxmlformats.org/drawingml/2006/main">
+              <a:graphicData uri="http://schemas.openxmlformats.org/drawingml/2006/picture">
+                <pic:pic xmlns:pic="http://schemas.openxmlformats.org/drawingml/2006/picture">
+                  <pic:nvPicPr>
+                    <pic:cNvPr id="1691447030" name=""/>
+                    <pic:cNvPicPr/>
+                  </pic:nvPicPr>
+                  <pic:blipFill>
+                    <a:blip r:embed="rId28"/>
+                    <a:stretch>
+                      <a:fillRect/>
+                    </a:stretch>
+                  </pic:blipFill>
+                  <pic:spPr>
+                    <a:xfrm>
+                      <a:off x="0" y="0"/>
+                      <a:ext cx="4587638" cy="2911092"/>
+                    </a:xfrm>
+                    <a:prstGeom prst="rect">
+                      <a:avLst/>
+                    </a:prstGeom>
+                  </pic:spPr>
+                </pic:pic>
+              </a:graphicData>
+            </a:graphic>
+          </wp:inline>
+        </w:drawing>
+      </w:r>
+    </w:p>
     <w:sectPr>
-      <w:footerReference w:type="default" r:id="rId22"/>
+      <w:footerReference w:type="default" r:id="rId29"/>
       <w:pgSz w:w="11906" w:h="16838"/>
       <w:pgMar w:top="1417" w:right="1701" w:bottom="1417" w:left="1701" w:header="708" w:footer="708" w:gutter="0"/>
       <w:pgNumType w:start="0"/>
@@ -3195,6 +4912,19 @@
       <w:u w:val="single"/>
     </w:rPr>
   </w:style>
+  <w:style w:type="paragraph" w:styleId="TDC2">
+    <w:name w:val="toc 2"/>
+    <w:basedOn w:val="Normal"/>
+    <w:next w:val="Normal"/>
+    <w:autoRedefine/>
+    <w:uiPriority w:val="39"/>
+    <w:unhideWhenUsed/>
+    <w:rsid w:val="00B74E16"/>
+    <w:pPr>
+      <w:spacing w:after="100"/>
+      <w:ind w:left="220"/>
+    </w:pPr>
+  </w:style>
 </w:styles>
 </file>
 
@@ -3313,7 +5043,10 @@
   <w:rsids>
     <w:rsidRoot w:val="004D7AAE"/>
     <w:rsid w:val="000B3373"/>
+    <w:rsid w:val="000D23EF"/>
+    <w:rsid w:val="000F7B57"/>
     <w:rsid w:val="004D7AAE"/>
+    <w:rsid w:val="006D70F0"/>
     <w:rsid w:val="008C656B"/>
   </w:rsids>
   <m:mathPr>

</xml_diff>